<commit_message>
Code for clock config
</commit_message>
<xml_diff>
--- a/Algorithm for Clock Config/Output clock from the Transceiver.docx
+++ b/Algorithm for Clock Config/Output clock from the Transceiver.docx
@@ -117,13 +117,7 @@
         <w:rPr>
           <w:color w:val="C00000"/>
         </w:rPr>
-        <w:t xml:space="preserve">NOTE 3: </w:t>
-      </w:r>
-      <w:r>
-        <w:rPr>
-          <w:color w:val="C00000"/>
-        </w:rPr>
-        <w:t xml:space="preserve">If </w:t>
+        <w:t xml:space="preserve">NOTE 3: If </w:t>
       </w:r>
       <w:proofErr w:type="spellStart"/>
       <w:r>
@@ -148,6 +142,8 @@
           <w:color w:val="C00000"/>
         </w:rPr>
       </w:pPr>
+      <w:bookmarkStart w:id="0" w:name="_GoBack"/>
+      <w:bookmarkEnd w:id="0"/>
       <w:proofErr w:type="gramStart"/>
       <w:r>
         <w:rPr>
@@ -792,13 +788,7 @@
         <w:t xml:space="preserve">Enable </w:t>
       </w:r>
       <w:r>
-        <w:t>using the oscillator circuits by setting the external</w:t>
-      </w:r>
-      <w:r>
-        <w:t xml:space="preserve"> </w:t>
-      </w:r>
-      <w:r>
-        <w:t>reference clock selection bit.</w:t>
+        <w:t>using the oscillator circuits by setting the external reference clock selection bit.</w:t>
       </w:r>
       <w:r>
         <w:t xml:space="preserve"> (</w:t>
@@ -1123,8 +1113,6 @@
           <w:numId w:val="2"/>
         </w:numPr>
       </w:pPr>
-      <w:bookmarkStart w:id="0" w:name="_GoBack"/>
-      <w:bookmarkEnd w:id="0"/>
       <w:r>
         <w:lastRenderedPageBreak/>
         <w:t>Request for External Reference clock by clearing bit 2 in MCG_C2 register (pg:464)</w:t>
@@ -1413,45 +1401,77 @@
     <w:p>
       <w:pPr>
         <w:pStyle w:val="ListParagraph"/>
+        <w:ind w:left="825"/>
+      </w:pPr>
+      <w:r>
+        <w:t xml:space="preserve">/* Not needed if already in </w:t>
+      </w:r>
+      <w:proofErr w:type="spellStart"/>
+      <w:r>
+        <w:t>superviser</w:t>
+      </w:r>
+      <w:proofErr w:type="spellEnd"/>
+      <w:r>
+        <w:t xml:space="preserve"> mode */</w:t>
+      </w:r>
+    </w:p>
+    <w:p>
+      <w:pPr>
+        <w:pStyle w:val="ListParagraph"/>
         <w:numPr>
           <w:ilvl w:val="0"/>
           <w:numId w:val="2"/>
         </w:numPr>
-      </w:pPr>
-      <w:r>
-        <w:t>In user mode, for MCG, RCM, SIM (slot 71 and 72), SMC, LLWU, and PMC, reads are</w:t>
-      </w:r>
-      <w:r>
-        <w:t xml:space="preserve"> </w:t>
-      </w:r>
-      <w:r>
-        <w:t>allowed, but writes are blocked and generate bus error</w:t>
+        <w:rPr>
+          <w:color w:val="C4BC96" w:themeColor="background2" w:themeShade="BF"/>
+        </w:rPr>
+      </w:pPr>
+      <w:r>
+        <w:rPr>
+          <w:color w:val="C4BC96" w:themeColor="background2" w:themeShade="BF"/>
+        </w:rPr>
+        <w:t>In user mode, for MCG, RCM, SIM (slot 71 and 72), SMC, LLWU, and PMC, reads are allowed, but writes are blocked and generate bus error</w:t>
       </w:r>
       <w:proofErr w:type="gramStart"/>
       <w:r>
-        <w:t>.</w:t>
-      </w:r>
-      <w:r>
-        <w:t>(</w:t>
+        <w:rPr>
+          <w:color w:val="C4BC96" w:themeColor="background2" w:themeShade="BF"/>
+        </w:rPr>
+        <w:t>.(</w:t>
       </w:r>
       <w:proofErr w:type="spellStart"/>
       <w:proofErr w:type="gramEnd"/>
       <w:r>
+        <w:rPr>
+          <w:color w:val="C4BC96" w:themeColor="background2" w:themeShade="BF"/>
+        </w:rPr>
         <w:t>pg</w:t>
       </w:r>
       <w:proofErr w:type="spellEnd"/>
       <w:r>
+        <w:rPr>
+          <w:color w:val="C4BC96" w:themeColor="background2" w:themeShade="BF"/>
+        </w:rPr>
         <w:t xml:space="preserve"> 218). So, first get write access for non-supervisor mode:</w:t>
       </w:r>
       <w:r>
+        <w:rPr>
+          <w:color w:val="C4BC96" w:themeColor="background2" w:themeShade="BF"/>
+        </w:rPr>
         <w:t xml:space="preserve"> (</w:t>
       </w:r>
       <w:proofErr w:type="spellStart"/>
       <w:r>
+        <w:rPr>
+          <w:color w:val="C4BC96" w:themeColor="background2" w:themeShade="BF"/>
+        </w:rPr>
         <w:t>pg</w:t>
       </w:r>
       <w:proofErr w:type="spellEnd"/>
       <w:r>
+        <w:rPr>
+          <w:color w:val="C4BC96" w:themeColor="background2" w:themeShade="BF"/>
+        </w:rPr>
         <w:t xml:space="preserve"> 685)</w:t>
       </w:r>
     </w:p>
@@ -1462,23 +1482,29 @@
           <w:ilvl w:val="1"/>
           <w:numId w:val="2"/>
         </w:numPr>
-      </w:pPr>
-      <w:r>
-        <w:t>Access RTC_CR Register</w:t>
-      </w:r>
-      <w:r>
-        <w:t xml:space="preserve">: </w:t>
-      </w:r>
-      <w:r>
-        <w:t xml:space="preserve"> </w:t>
+        <w:rPr>
+          <w:color w:val="C4BC96" w:themeColor="background2" w:themeShade="BF"/>
+        </w:rPr>
+      </w:pPr>
+      <w:r>
+        <w:rPr>
+          <w:color w:val="C4BC96" w:themeColor="background2" w:themeShade="BF"/>
+        </w:rPr>
+        <w:t xml:space="preserve">Access RTC_CR Register:  </w:t>
       </w:r>
     </w:p>
     <w:p>
       <w:pPr>
         <w:pStyle w:val="ListParagraph"/>
         <w:ind w:left="1545"/>
-      </w:pPr>
-      <w:r>
+        <w:rPr>
+          <w:color w:val="C4BC96" w:themeColor="background2" w:themeShade="BF"/>
+        </w:rPr>
+      </w:pPr>
+      <w:r>
+        <w:rPr>
+          <w:color w:val="C4BC96" w:themeColor="background2" w:themeShade="BF"/>
+        </w:rPr>
         <w:t>4003_D000h base + 10h offset = 4003_D010h</w:t>
       </w:r>
     </w:p>
@@ -1489,8 +1515,14 @@
           <w:ilvl w:val="1"/>
           <w:numId w:val="2"/>
         </w:numPr>
-      </w:pPr>
-      <w:r>
+        <w:rPr>
+          <w:color w:val="C4BC96" w:themeColor="background2" w:themeShade="BF"/>
+        </w:rPr>
+      </w:pPr>
+      <w:r>
+        <w:rPr>
+          <w:color w:val="C4BC96" w:themeColor="background2" w:themeShade="BF"/>
+        </w:rPr>
         <w:t xml:space="preserve">Set bit 2 </w:t>
       </w:r>
     </w:p>
@@ -1544,6 +1576,9 @@
             <w:pPr>
               <w:pStyle w:val="ListParagraph"/>
               <w:ind w:left="0"/>
+              <w:rPr>
+                <w:color w:val="C4BC96" w:themeColor="background2" w:themeShade="BF"/>
+              </w:rPr>
             </w:pPr>
           </w:p>
         </w:tc>
@@ -1555,6 +1590,9 @@
             <w:pPr>
               <w:pStyle w:val="ListParagraph"/>
               <w:ind w:left="0"/>
+              <w:rPr>
+                <w:color w:val="C4BC96" w:themeColor="background2" w:themeShade="BF"/>
+              </w:rPr>
             </w:pPr>
           </w:p>
         </w:tc>
@@ -1566,6 +1604,9 @@
             <w:pPr>
               <w:pStyle w:val="ListParagraph"/>
               <w:ind w:left="0"/>
+              <w:rPr>
+                <w:color w:val="C4BC96" w:themeColor="background2" w:themeShade="BF"/>
+              </w:rPr>
             </w:pPr>
           </w:p>
         </w:tc>
@@ -1577,6 +1618,9 @@
             <w:pPr>
               <w:pStyle w:val="ListParagraph"/>
               <w:ind w:left="0"/>
+              <w:rPr>
+                <w:color w:val="C4BC96" w:themeColor="background2" w:themeShade="BF"/>
+              </w:rPr>
             </w:pPr>
           </w:p>
         </w:tc>
@@ -1588,6 +1632,9 @@
             <w:pPr>
               <w:pStyle w:val="ListParagraph"/>
               <w:ind w:left="0"/>
+              <w:rPr>
+                <w:color w:val="C4BC96" w:themeColor="background2" w:themeShade="BF"/>
+              </w:rPr>
             </w:pPr>
           </w:p>
         </w:tc>
@@ -1599,6 +1646,9 @@
             <w:pPr>
               <w:pStyle w:val="ListParagraph"/>
               <w:ind w:left="0"/>
+              <w:rPr>
+                <w:color w:val="C4BC96" w:themeColor="background2" w:themeShade="BF"/>
+              </w:rPr>
             </w:pPr>
           </w:p>
         </w:tc>
@@ -1610,6 +1660,9 @@
             <w:pPr>
               <w:pStyle w:val="ListParagraph"/>
               <w:ind w:left="0"/>
+              <w:rPr>
+                <w:color w:val="C4BC96" w:themeColor="background2" w:themeShade="BF"/>
+              </w:rPr>
             </w:pPr>
           </w:p>
         </w:tc>
@@ -1621,6 +1674,9 @@
             <w:pPr>
               <w:pStyle w:val="ListParagraph"/>
               <w:ind w:left="0"/>
+              <w:rPr>
+                <w:color w:val="C4BC96" w:themeColor="background2" w:themeShade="BF"/>
+              </w:rPr>
             </w:pPr>
           </w:p>
         </w:tc>
@@ -1632,6 +1688,9 @@
             <w:pPr>
               <w:pStyle w:val="ListParagraph"/>
               <w:ind w:left="0"/>
+              <w:rPr>
+                <w:color w:val="C4BC96" w:themeColor="background2" w:themeShade="BF"/>
+              </w:rPr>
             </w:pPr>
           </w:p>
         </w:tc>
@@ -1643,6 +1702,9 @@
             <w:pPr>
               <w:pStyle w:val="ListParagraph"/>
               <w:ind w:left="0"/>
+              <w:rPr>
+                <w:color w:val="C4BC96" w:themeColor="background2" w:themeShade="BF"/>
+              </w:rPr>
             </w:pPr>
           </w:p>
         </w:tc>
@@ -1654,6 +1716,9 @@
             <w:pPr>
               <w:pStyle w:val="ListParagraph"/>
               <w:ind w:left="0"/>
+              <w:rPr>
+                <w:color w:val="C4BC96" w:themeColor="background2" w:themeShade="BF"/>
+              </w:rPr>
             </w:pPr>
           </w:p>
         </w:tc>
@@ -1665,6 +1730,9 @@
             <w:pPr>
               <w:pStyle w:val="ListParagraph"/>
               <w:ind w:left="0"/>
+              <w:rPr>
+                <w:color w:val="C4BC96" w:themeColor="background2" w:themeShade="BF"/>
+              </w:rPr>
             </w:pPr>
           </w:p>
         </w:tc>
@@ -1676,6 +1744,9 @@
             <w:pPr>
               <w:pStyle w:val="ListParagraph"/>
               <w:ind w:left="0"/>
+              <w:rPr>
+                <w:color w:val="C4BC96" w:themeColor="background2" w:themeShade="BF"/>
+              </w:rPr>
             </w:pPr>
           </w:p>
         </w:tc>
@@ -1687,6 +1758,9 @@
             <w:pPr>
               <w:pStyle w:val="ListParagraph"/>
               <w:ind w:left="0"/>
+              <w:rPr>
+                <w:color w:val="C4BC96" w:themeColor="background2" w:themeShade="BF"/>
+              </w:rPr>
             </w:pPr>
           </w:p>
         </w:tc>
@@ -1698,6 +1772,9 @@
             <w:pPr>
               <w:pStyle w:val="ListParagraph"/>
               <w:ind w:left="0"/>
+              <w:rPr>
+                <w:color w:val="C4BC96" w:themeColor="background2" w:themeShade="BF"/>
+              </w:rPr>
             </w:pPr>
           </w:p>
         </w:tc>
@@ -1709,6 +1786,9 @@
             <w:pPr>
               <w:pStyle w:val="ListParagraph"/>
               <w:ind w:left="0"/>
+              <w:rPr>
+                <w:color w:val="C4BC96" w:themeColor="background2" w:themeShade="BF"/>
+              </w:rPr>
             </w:pPr>
           </w:p>
         </w:tc>
@@ -1720,6 +1800,9 @@
             <w:pPr>
               <w:pStyle w:val="ListParagraph"/>
               <w:ind w:left="0"/>
+              <w:rPr>
+                <w:color w:val="C4BC96" w:themeColor="background2" w:themeShade="BF"/>
+              </w:rPr>
             </w:pPr>
           </w:p>
         </w:tc>
@@ -1731,6 +1814,9 @@
             <w:pPr>
               <w:pStyle w:val="ListParagraph"/>
               <w:ind w:left="0"/>
+              <w:rPr>
+                <w:color w:val="C4BC96" w:themeColor="background2" w:themeShade="BF"/>
+              </w:rPr>
             </w:pPr>
           </w:p>
         </w:tc>
@@ -1742,6 +1828,9 @@
             <w:pPr>
               <w:pStyle w:val="ListParagraph"/>
               <w:ind w:left="0"/>
+              <w:rPr>
+                <w:color w:val="C4BC96" w:themeColor="background2" w:themeShade="BF"/>
+              </w:rPr>
             </w:pPr>
           </w:p>
         </w:tc>
@@ -1753,6 +1842,9 @@
             <w:pPr>
               <w:pStyle w:val="ListParagraph"/>
               <w:ind w:left="0"/>
+              <w:rPr>
+                <w:color w:val="C4BC96" w:themeColor="background2" w:themeShade="BF"/>
+              </w:rPr>
             </w:pPr>
           </w:p>
         </w:tc>
@@ -1764,6 +1856,9 @@
             <w:pPr>
               <w:pStyle w:val="ListParagraph"/>
               <w:ind w:left="0"/>
+              <w:rPr>
+                <w:color w:val="C4BC96" w:themeColor="background2" w:themeShade="BF"/>
+              </w:rPr>
             </w:pPr>
           </w:p>
         </w:tc>
@@ -1775,6 +1870,9 @@
             <w:pPr>
               <w:pStyle w:val="ListParagraph"/>
               <w:ind w:left="0"/>
+              <w:rPr>
+                <w:color w:val="C4BC96" w:themeColor="background2" w:themeShade="BF"/>
+              </w:rPr>
             </w:pPr>
           </w:p>
         </w:tc>
@@ -1786,6 +1884,9 @@
             <w:pPr>
               <w:pStyle w:val="ListParagraph"/>
               <w:ind w:left="0"/>
+              <w:rPr>
+                <w:color w:val="C4BC96" w:themeColor="background2" w:themeShade="BF"/>
+              </w:rPr>
             </w:pPr>
           </w:p>
         </w:tc>
@@ -1797,6 +1898,9 @@
             <w:pPr>
               <w:pStyle w:val="ListParagraph"/>
               <w:ind w:left="0"/>
+              <w:rPr>
+                <w:color w:val="C4BC96" w:themeColor="background2" w:themeShade="BF"/>
+              </w:rPr>
             </w:pPr>
           </w:p>
         </w:tc>
@@ -1808,6 +1912,9 @@
             <w:pPr>
               <w:pStyle w:val="ListParagraph"/>
               <w:ind w:left="0"/>
+              <w:rPr>
+                <w:color w:val="C4BC96" w:themeColor="background2" w:themeShade="BF"/>
+              </w:rPr>
             </w:pPr>
           </w:p>
         </w:tc>
@@ -1819,6 +1926,9 @@
             <w:pPr>
               <w:pStyle w:val="ListParagraph"/>
               <w:ind w:left="0"/>
+              <w:rPr>
+                <w:color w:val="C4BC96" w:themeColor="background2" w:themeShade="BF"/>
+              </w:rPr>
             </w:pPr>
           </w:p>
         </w:tc>
@@ -1830,6 +1940,9 @@
             <w:pPr>
               <w:pStyle w:val="ListParagraph"/>
               <w:ind w:left="0"/>
+              <w:rPr>
+                <w:color w:val="C4BC96" w:themeColor="background2" w:themeShade="BF"/>
+              </w:rPr>
             </w:pPr>
           </w:p>
         </w:tc>
@@ -1841,6 +1954,9 @@
             <w:pPr>
               <w:pStyle w:val="ListParagraph"/>
               <w:ind w:left="0"/>
+              <w:rPr>
+                <w:color w:val="C4BC96" w:themeColor="background2" w:themeShade="BF"/>
+              </w:rPr>
             </w:pPr>
           </w:p>
         </w:tc>
@@ -1852,6 +1968,9 @@
             <w:pPr>
               <w:pStyle w:val="ListParagraph"/>
               <w:ind w:left="0"/>
+              <w:rPr>
+                <w:color w:val="C4BC96" w:themeColor="background2" w:themeShade="BF"/>
+              </w:rPr>
             </w:pPr>
           </w:p>
         </w:tc>
@@ -1864,8 +1983,14 @@
             <w:pPr>
               <w:pStyle w:val="ListParagraph"/>
               <w:ind w:left="0"/>
-            </w:pPr>
-            <w:r>
+              <w:rPr>
+                <w:color w:val="C4BC96" w:themeColor="background2" w:themeShade="BF"/>
+              </w:rPr>
+            </w:pPr>
+            <w:r>
+              <w:rPr>
+                <w:color w:val="C4BC96" w:themeColor="background2" w:themeShade="BF"/>
+              </w:rPr>
               <w:t>1</w:t>
             </w:r>
           </w:p>
@@ -1878,6 +2003,9 @@
             <w:pPr>
               <w:pStyle w:val="ListParagraph"/>
               <w:ind w:left="0"/>
+              <w:rPr>
+                <w:color w:val="C4BC96" w:themeColor="background2" w:themeShade="BF"/>
+              </w:rPr>
             </w:pPr>
           </w:p>
         </w:tc>
@@ -1889,6 +2017,9 @@
             <w:pPr>
               <w:pStyle w:val="ListParagraph"/>
               <w:ind w:left="0"/>
+              <w:rPr>
+                <w:color w:val="C4BC96" w:themeColor="background2" w:themeShade="BF"/>
+              </w:rPr>
             </w:pPr>
           </w:p>
         </w:tc>
@@ -1902,8 +2033,14 @@
             <w:pPr>
               <w:pStyle w:val="ListParagraph"/>
               <w:ind w:left="0"/>
-            </w:pPr>
-            <w:r>
+              <w:rPr>
+                <w:color w:val="C4BC96" w:themeColor="background2" w:themeShade="BF"/>
+              </w:rPr>
+            </w:pPr>
+            <w:r>
+              <w:rPr>
+                <w:color w:val="C4BC96" w:themeColor="background2" w:themeShade="BF"/>
+              </w:rPr>
               <w:t>31</w:t>
             </w:r>
           </w:p>
@@ -1916,6 +2053,9 @@
             <w:pPr>
               <w:pStyle w:val="ListParagraph"/>
               <w:ind w:left="0"/>
+              <w:rPr>
+                <w:color w:val="C4BC96" w:themeColor="background2" w:themeShade="BF"/>
+              </w:rPr>
             </w:pPr>
           </w:p>
         </w:tc>
@@ -1927,6 +2067,9 @@
             <w:pPr>
               <w:pStyle w:val="ListParagraph"/>
               <w:ind w:left="0"/>
+              <w:rPr>
+                <w:color w:val="C4BC96" w:themeColor="background2" w:themeShade="BF"/>
+              </w:rPr>
             </w:pPr>
           </w:p>
         </w:tc>
@@ -1938,6 +2081,9 @@
             <w:pPr>
               <w:pStyle w:val="ListParagraph"/>
               <w:ind w:left="0"/>
+              <w:rPr>
+                <w:color w:val="C4BC96" w:themeColor="background2" w:themeShade="BF"/>
+              </w:rPr>
             </w:pPr>
           </w:p>
         </w:tc>
@@ -1949,6 +2095,9 @@
             <w:pPr>
               <w:pStyle w:val="ListParagraph"/>
               <w:ind w:left="0"/>
+              <w:rPr>
+                <w:color w:val="C4BC96" w:themeColor="background2" w:themeShade="BF"/>
+              </w:rPr>
             </w:pPr>
           </w:p>
         </w:tc>
@@ -1960,6 +2109,9 @@
             <w:pPr>
               <w:pStyle w:val="ListParagraph"/>
               <w:ind w:left="0"/>
+              <w:rPr>
+                <w:color w:val="C4BC96" w:themeColor="background2" w:themeShade="BF"/>
+              </w:rPr>
             </w:pPr>
           </w:p>
         </w:tc>
@@ -1971,6 +2123,9 @@
             <w:pPr>
               <w:pStyle w:val="ListParagraph"/>
               <w:ind w:left="0"/>
+              <w:rPr>
+                <w:color w:val="C4BC96" w:themeColor="background2" w:themeShade="BF"/>
+              </w:rPr>
             </w:pPr>
           </w:p>
         </w:tc>
@@ -1982,6 +2137,9 @@
             <w:pPr>
               <w:pStyle w:val="ListParagraph"/>
               <w:ind w:left="0"/>
+              <w:rPr>
+                <w:color w:val="C4BC96" w:themeColor="background2" w:themeShade="BF"/>
+              </w:rPr>
             </w:pPr>
           </w:p>
         </w:tc>
@@ -1993,6 +2151,9 @@
             <w:pPr>
               <w:pStyle w:val="ListParagraph"/>
               <w:ind w:left="0"/>
+              <w:rPr>
+                <w:color w:val="C4BC96" w:themeColor="background2" w:themeShade="BF"/>
+              </w:rPr>
             </w:pPr>
           </w:p>
         </w:tc>
@@ -2004,6 +2165,9 @@
             <w:pPr>
               <w:pStyle w:val="ListParagraph"/>
               <w:ind w:left="0"/>
+              <w:rPr>
+                <w:color w:val="C4BC96" w:themeColor="background2" w:themeShade="BF"/>
+              </w:rPr>
             </w:pPr>
           </w:p>
         </w:tc>
@@ -2015,6 +2179,9 @@
             <w:pPr>
               <w:pStyle w:val="ListParagraph"/>
               <w:ind w:left="0"/>
+              <w:rPr>
+                <w:color w:val="C4BC96" w:themeColor="background2" w:themeShade="BF"/>
+              </w:rPr>
             </w:pPr>
           </w:p>
         </w:tc>
@@ -2026,6 +2193,9 @@
             <w:pPr>
               <w:pStyle w:val="ListParagraph"/>
               <w:ind w:left="0"/>
+              <w:rPr>
+                <w:color w:val="C4BC96" w:themeColor="background2" w:themeShade="BF"/>
+              </w:rPr>
             </w:pPr>
           </w:p>
         </w:tc>
@@ -2037,6 +2207,9 @@
             <w:pPr>
               <w:pStyle w:val="ListParagraph"/>
               <w:ind w:left="0"/>
+              <w:rPr>
+                <w:color w:val="C4BC96" w:themeColor="background2" w:themeShade="BF"/>
+              </w:rPr>
             </w:pPr>
           </w:p>
         </w:tc>
@@ -2048,6 +2221,9 @@
             <w:pPr>
               <w:pStyle w:val="ListParagraph"/>
               <w:ind w:left="0"/>
+              <w:rPr>
+                <w:color w:val="C4BC96" w:themeColor="background2" w:themeShade="BF"/>
+              </w:rPr>
             </w:pPr>
           </w:p>
         </w:tc>
@@ -2059,6 +2235,9 @@
             <w:pPr>
               <w:pStyle w:val="ListParagraph"/>
               <w:ind w:left="0"/>
+              <w:rPr>
+                <w:color w:val="C4BC96" w:themeColor="background2" w:themeShade="BF"/>
+              </w:rPr>
             </w:pPr>
           </w:p>
         </w:tc>
@@ -2070,6 +2249,9 @@
             <w:pPr>
               <w:pStyle w:val="ListParagraph"/>
               <w:ind w:left="0"/>
+              <w:rPr>
+                <w:color w:val="C4BC96" w:themeColor="background2" w:themeShade="BF"/>
+              </w:rPr>
             </w:pPr>
           </w:p>
         </w:tc>
@@ -2081,6 +2263,9 @@
             <w:pPr>
               <w:pStyle w:val="ListParagraph"/>
               <w:ind w:left="0"/>
+              <w:rPr>
+                <w:color w:val="C4BC96" w:themeColor="background2" w:themeShade="BF"/>
+              </w:rPr>
             </w:pPr>
           </w:p>
         </w:tc>
@@ -2092,6 +2277,9 @@
             <w:pPr>
               <w:pStyle w:val="ListParagraph"/>
               <w:ind w:left="0"/>
+              <w:rPr>
+                <w:color w:val="C4BC96" w:themeColor="background2" w:themeShade="BF"/>
+              </w:rPr>
             </w:pPr>
           </w:p>
         </w:tc>
@@ -2103,6 +2291,9 @@
             <w:pPr>
               <w:pStyle w:val="ListParagraph"/>
               <w:ind w:left="0"/>
+              <w:rPr>
+                <w:color w:val="C4BC96" w:themeColor="background2" w:themeShade="BF"/>
+              </w:rPr>
             </w:pPr>
           </w:p>
         </w:tc>
@@ -2114,6 +2305,9 @@
             <w:pPr>
               <w:pStyle w:val="ListParagraph"/>
               <w:ind w:left="0"/>
+              <w:rPr>
+                <w:color w:val="C4BC96" w:themeColor="background2" w:themeShade="BF"/>
+              </w:rPr>
             </w:pPr>
           </w:p>
         </w:tc>
@@ -2125,6 +2319,9 @@
             <w:pPr>
               <w:pStyle w:val="ListParagraph"/>
               <w:ind w:left="0"/>
+              <w:rPr>
+                <w:color w:val="C4BC96" w:themeColor="background2" w:themeShade="BF"/>
+              </w:rPr>
             </w:pPr>
           </w:p>
         </w:tc>
@@ -2136,6 +2333,9 @@
             <w:pPr>
               <w:pStyle w:val="ListParagraph"/>
               <w:ind w:left="0"/>
+              <w:rPr>
+                <w:color w:val="C4BC96" w:themeColor="background2" w:themeShade="BF"/>
+              </w:rPr>
             </w:pPr>
           </w:p>
         </w:tc>
@@ -2147,6 +2347,9 @@
             <w:pPr>
               <w:pStyle w:val="ListParagraph"/>
               <w:ind w:left="0"/>
+              <w:rPr>
+                <w:color w:val="C4BC96" w:themeColor="background2" w:themeShade="BF"/>
+              </w:rPr>
             </w:pPr>
           </w:p>
         </w:tc>
@@ -2158,6 +2361,9 @@
             <w:pPr>
               <w:pStyle w:val="ListParagraph"/>
               <w:ind w:left="0"/>
+              <w:rPr>
+                <w:color w:val="C4BC96" w:themeColor="background2" w:themeShade="BF"/>
+              </w:rPr>
             </w:pPr>
           </w:p>
         </w:tc>
@@ -2169,6 +2375,9 @@
             <w:pPr>
               <w:pStyle w:val="ListParagraph"/>
               <w:ind w:left="0"/>
+              <w:rPr>
+                <w:color w:val="C4BC96" w:themeColor="background2" w:themeShade="BF"/>
+              </w:rPr>
             </w:pPr>
           </w:p>
         </w:tc>
@@ -2180,6 +2389,9 @@
             <w:pPr>
               <w:pStyle w:val="ListParagraph"/>
               <w:ind w:left="0"/>
+              <w:rPr>
+                <w:color w:val="C4BC96" w:themeColor="background2" w:themeShade="BF"/>
+              </w:rPr>
             </w:pPr>
           </w:p>
         </w:tc>
@@ -2191,6 +2403,9 @@
             <w:pPr>
               <w:pStyle w:val="ListParagraph"/>
               <w:ind w:left="0"/>
+              <w:rPr>
+                <w:color w:val="C4BC96" w:themeColor="background2" w:themeShade="BF"/>
+              </w:rPr>
             </w:pPr>
           </w:p>
         </w:tc>
@@ -2202,6 +2417,9 @@
             <w:pPr>
               <w:pStyle w:val="ListParagraph"/>
               <w:ind w:left="0"/>
+              <w:rPr>
+                <w:color w:val="C4BC96" w:themeColor="background2" w:themeShade="BF"/>
+              </w:rPr>
             </w:pPr>
           </w:p>
         </w:tc>
@@ -2213,6 +2431,9 @@
             <w:pPr>
               <w:pStyle w:val="ListParagraph"/>
               <w:ind w:left="0"/>
+              <w:rPr>
+                <w:color w:val="C4BC96" w:themeColor="background2" w:themeShade="BF"/>
+              </w:rPr>
             </w:pPr>
           </w:p>
         </w:tc>
@@ -2225,8 +2446,14 @@
             <w:pPr>
               <w:pStyle w:val="ListParagraph"/>
               <w:ind w:left="0"/>
-            </w:pPr>
-            <w:r>
+              <w:rPr>
+                <w:color w:val="C4BC96" w:themeColor="background2" w:themeShade="BF"/>
+              </w:rPr>
+            </w:pPr>
+            <w:r>
+              <w:rPr>
+                <w:color w:val="C4BC96" w:themeColor="background2" w:themeShade="BF"/>
+              </w:rPr>
               <w:t>2</w:t>
             </w:r>
           </w:p>
@@ -2239,8 +2466,14 @@
             <w:pPr>
               <w:pStyle w:val="ListParagraph"/>
               <w:ind w:left="0"/>
-            </w:pPr>
-            <w:r>
+              <w:rPr>
+                <w:color w:val="C4BC96" w:themeColor="background2" w:themeShade="BF"/>
+              </w:rPr>
+            </w:pPr>
+            <w:r>
+              <w:rPr>
+                <w:color w:val="C4BC96" w:themeColor="background2" w:themeShade="BF"/>
+              </w:rPr>
               <w:t>1</w:t>
             </w:r>
           </w:p>
@@ -2253,8 +2486,14 @@
             <w:pPr>
               <w:pStyle w:val="ListParagraph"/>
               <w:ind w:left="0"/>
-            </w:pPr>
-            <w:r>
+              <w:rPr>
+                <w:color w:val="C4BC96" w:themeColor="background2" w:themeShade="BF"/>
+              </w:rPr>
+            </w:pPr>
+            <w:r>
+              <w:rPr>
+                <w:color w:val="C4BC96" w:themeColor="background2" w:themeShade="BF"/>
+              </w:rPr>
               <w:t>0</w:t>
             </w:r>
           </w:p>
@@ -2314,61 +2553,7 @@
         <w:rPr>
           <w:b/>
         </w:rPr>
-        <w:t xml:space="preserve"> external</w:t>
-      </w:r>
-      <w:r>
-        <w:rPr>
-          <w:b/>
-        </w:rPr>
-        <w:t xml:space="preserve"> </w:t>
-      </w:r>
-      <w:r>
-        <w:rPr>
-          <w:b/>
-        </w:rPr>
-        <w:t>reference clock. The PLL clock frequency locks to a multiplication factor, as specified by its</w:t>
-      </w:r>
-      <w:r>
-        <w:rPr>
-          <w:b/>
-        </w:rPr>
-        <w:t xml:space="preserve"> </w:t>
-      </w:r>
-      <w:r>
-        <w:rPr>
-          <w:b/>
-        </w:rPr>
-        <w:t>corresponding VDIV, times the selected PLL reference frequency, as specified by its corresponding</w:t>
-      </w:r>
-      <w:r>
-        <w:rPr>
-          <w:b/>
-        </w:rPr>
-        <w:t xml:space="preserve"> </w:t>
-      </w:r>
-      <w:r>
-        <w:rPr>
-          <w:b/>
-        </w:rPr>
-        <w:t>PRDIV. The PLL's programmable reference divider must be configured to produce a valid PLL</w:t>
-      </w:r>
-      <w:r>
-        <w:rPr>
-          <w:b/>
-        </w:rPr>
-        <w:t xml:space="preserve"> </w:t>
-      </w:r>
-      <w:r>
-        <w:rPr>
-          <w:b/>
-        </w:rPr>
-        <w:t>reference clock.</w:t>
-      </w:r>
-      <w:r>
-        <w:rPr>
-          <w:b/>
-        </w:rPr>
-        <w:t xml:space="preserve"> (</w:t>
+        <w:t xml:space="preserve"> external reference clock. The PLL clock frequency locks to a multiplication factor, as specified by its corresponding VDIV, times the selected PLL reference frequency, as specified by its corresponding PRDIV. The PLL's programmable reference divider must be configured to produce a valid PLL reference clock. (</w:t>
       </w:r>
       <w:proofErr w:type="spellStart"/>
       <w:r>
@@ -2402,16 +2587,7 @@
       </w:r>
       <w:proofErr w:type="gramEnd"/>
       <w:r>
-        <w:t>IREFS] is set, the external</w:t>
-      </w:r>
-      <w:r>
-        <w:t xml:space="preserve"> </w:t>
-      </w:r>
-      <w:r>
-        <w:t>reference clock will not be used by the FLL or PLL.</w:t>
-      </w:r>
-      <w:r>
-        <w:t xml:space="preserve"> So clear it.</w:t>
+        <w:t>IREFS] is set, the external reference clock will not be used by the FLL or PLL. So clear it.</w:t>
       </w:r>
     </w:p>
     <w:p>
@@ -3044,9 +3220,21 @@
         <w:tabs>
           <w:tab w:val="left" w:pos="1830"/>
         </w:tabs>
-      </w:pPr>
-      <w:r>
+        <w:rPr>
+          <w:color w:val="EEECE1" w:themeColor="background2"/>
+        </w:rPr>
+      </w:pPr>
+      <w:r>
+        <w:rPr>
+          <w:color w:val="EEECE1" w:themeColor="background2"/>
+        </w:rPr>
         <w:t>Select the multiplication factor VDIV</w:t>
+      </w:r>
+      <w:r>
+        <w:rPr>
+          <w:color w:val="EEECE1" w:themeColor="background2"/>
+        </w:rPr>
+        <w:t xml:space="preserve"> – Select the amount to divide the VCO (voltage controlled oscillator) output of the PLL.</w:t>
       </w:r>
     </w:p>
     <w:p>
@@ -3059,18 +3247,27 @@
         <w:tabs>
           <w:tab w:val="left" w:pos="1830"/>
         </w:tabs>
-      </w:pPr>
-      <w:r>
+        <w:rPr>
+          <w:color w:val="EEECE1" w:themeColor="background2"/>
+        </w:rPr>
+      </w:pPr>
+      <w:r>
+        <w:rPr>
+          <w:color w:val="EEECE1" w:themeColor="background2"/>
+        </w:rPr>
         <w:t>MCG_C6</w:t>
       </w:r>
       <w:r>
+        <w:rPr>
+          <w:color w:val="EEECE1" w:themeColor="background2"/>
+        </w:rPr>
         <w:t xml:space="preserve"> </w:t>
       </w:r>
       <w:r>
-        <w:t xml:space="preserve"> </w:t>
-      </w:r>
-      <w:r>
-        <w:t>Address: 4006_4000h base + 5h offset = 4006_4005h</w:t>
+        <w:rPr>
+          <w:color w:val="EEECE1" w:themeColor="background2"/>
+        </w:rPr>
+        <w:t xml:space="preserve"> Address: 4006_4000h base + 5h offset = 4006_4005h</w:t>
       </w:r>
     </w:p>
     <w:p>
@@ -3084,67 +3281,38 @@
           <w:tab w:val="left" w:pos="1830"/>
         </w:tabs>
         <w:rPr>
-          <w:b/>
-          <w:color w:val="FF0000"/>
-        </w:rPr>
-      </w:pPr>
-      <w:r>
-        <w:rPr>
-          <w:b/>
-          <w:color w:val="FF0000"/>
-        </w:rPr>
-        <w:t>We’ll have to write an appropriate value</w:t>
-      </w:r>
-      <w:proofErr w:type="gramStart"/>
-      <w:r>
-        <w:rPr>
-          <w:b/>
-          <w:color w:val="FF0000"/>
-        </w:rPr>
-        <w:t>?</w:t>
-      </w:r>
-      <w:r>
-        <w:rPr>
-          <w:b/>
-          <w:color w:val="FF0000"/>
-        </w:rPr>
-        <w:t xml:space="preserve"> </w:t>
-      </w:r>
-      <w:r>
-        <w:rPr>
-          <w:b/>
-          <w:color w:val="FF0000"/>
-        </w:rPr>
-        <w:t>?</w:t>
-      </w:r>
-      <w:proofErr w:type="gramEnd"/>
-      <w:r>
-        <w:rPr>
-          <w:b/>
-          <w:color w:val="FF0000"/>
+          <w:color w:val="EEECE1" w:themeColor="background2"/>
+        </w:rPr>
+      </w:pPr>
+      <w:r>
+        <w:rPr>
+          <w:color w:val="EEECE1" w:themeColor="background2"/>
+        </w:rPr>
+        <w:t>Multiply by 32 (01000)</w:t>
+      </w:r>
+      <w:r>
+        <w:rPr>
+          <w:color w:val="EEECE1" w:themeColor="background2"/>
         </w:rPr>
         <w:t xml:space="preserve"> Options given in </w:t>
       </w:r>
       <w:r>
         <w:rPr>
-          <w:b/>
-          <w:color w:val="FF0000"/>
+          <w:color w:val="EEECE1" w:themeColor="background2"/>
         </w:rPr>
         <w:t>(</w:t>
       </w:r>
       <w:proofErr w:type="spellStart"/>
       <w:r>
         <w:rPr>
-          <w:b/>
-          <w:color w:val="FF0000"/>
+          <w:color w:val="EEECE1" w:themeColor="background2"/>
         </w:rPr>
         <w:t>pg</w:t>
       </w:r>
       <w:proofErr w:type="spellEnd"/>
       <w:r>
         <w:rPr>
-          <w:b/>
-          <w:color w:val="FF0000"/>
+          <w:color w:val="EEECE1" w:themeColor="background2"/>
         </w:rPr>
         <w:t>: 469)</w:t>
       </w:r>
@@ -3176,8 +3344,14 @@
             <w:pPr>
               <w:pStyle w:val="ListParagraph"/>
               <w:ind w:left="0"/>
-            </w:pPr>
-            <w:r>
+              <w:rPr>
+                <w:color w:val="EEECE1" w:themeColor="background2"/>
+              </w:rPr>
+            </w:pPr>
+            <w:r>
+              <w:rPr>
+                <w:color w:val="EEECE1" w:themeColor="background2"/>
+              </w:rPr>
               <w:t>Value</w:t>
             </w:r>
           </w:p>
@@ -3191,6 +3365,9 @@
             <w:pPr>
               <w:pStyle w:val="ListParagraph"/>
               <w:ind w:left="0"/>
+              <w:rPr>
+                <w:color w:val="EEECE1" w:themeColor="background2"/>
+              </w:rPr>
             </w:pPr>
           </w:p>
         </w:tc>
@@ -3203,6 +3380,9 @@
             <w:pPr>
               <w:pStyle w:val="ListParagraph"/>
               <w:ind w:left="0"/>
+              <w:rPr>
+                <w:color w:val="EEECE1" w:themeColor="background2"/>
+              </w:rPr>
             </w:pPr>
           </w:p>
         </w:tc>
@@ -3214,6 +3394,9 @@
             <w:pPr>
               <w:pStyle w:val="ListParagraph"/>
               <w:ind w:left="0"/>
+              <w:rPr>
+                <w:color w:val="EEECE1" w:themeColor="background2"/>
+              </w:rPr>
             </w:pPr>
           </w:p>
         </w:tc>
@@ -3226,6 +3409,9 @@
             <w:pPr>
               <w:pStyle w:val="ListParagraph"/>
               <w:ind w:left="0"/>
+              <w:rPr>
+                <w:color w:val="EEECE1" w:themeColor="background2"/>
+              </w:rPr>
             </w:pPr>
           </w:p>
         </w:tc>
@@ -3238,6 +3424,9 @@
             <w:pPr>
               <w:pStyle w:val="ListParagraph"/>
               <w:ind w:left="0"/>
+              <w:rPr>
+                <w:color w:val="EEECE1" w:themeColor="background2"/>
+              </w:rPr>
             </w:pPr>
           </w:p>
         </w:tc>
@@ -3250,6 +3439,9 @@
             <w:pPr>
               <w:pStyle w:val="ListParagraph"/>
               <w:ind w:left="0"/>
+              <w:rPr>
+                <w:color w:val="EEECE1" w:themeColor="background2"/>
+              </w:rPr>
             </w:pPr>
           </w:p>
         </w:tc>
@@ -3262,6 +3454,9 @@
             <w:pPr>
               <w:pStyle w:val="ListParagraph"/>
               <w:ind w:left="0"/>
+              <w:rPr>
+                <w:color w:val="EEECE1" w:themeColor="background2"/>
+              </w:rPr>
             </w:pPr>
           </w:p>
         </w:tc>
@@ -3274,6 +3469,9 @@
             <w:pPr>
               <w:pStyle w:val="ListParagraph"/>
               <w:ind w:left="0"/>
+              <w:rPr>
+                <w:color w:val="EEECE1" w:themeColor="background2"/>
+              </w:rPr>
             </w:pPr>
           </w:p>
         </w:tc>
@@ -3287,8 +3485,14 @@
             <w:pPr>
               <w:pStyle w:val="ListParagraph"/>
               <w:ind w:left="0"/>
-            </w:pPr>
-            <w:r>
+              <w:rPr>
+                <w:color w:val="EEECE1" w:themeColor="background2"/>
+              </w:rPr>
+            </w:pPr>
+            <w:r>
+              <w:rPr>
+                <w:color w:val="EEECE1" w:themeColor="background2"/>
+              </w:rPr>
               <w:t>Bits</w:t>
             </w:r>
           </w:p>
@@ -3302,8 +3506,14 @@
             <w:pPr>
               <w:pStyle w:val="ListParagraph"/>
               <w:ind w:left="0"/>
-            </w:pPr>
-            <w:r>
+              <w:rPr>
+                <w:color w:val="EEECE1" w:themeColor="background2"/>
+              </w:rPr>
+            </w:pPr>
+            <w:r>
+              <w:rPr>
+                <w:color w:val="EEECE1" w:themeColor="background2"/>
+              </w:rPr>
               <w:t>7</w:t>
             </w:r>
           </w:p>
@@ -3317,8 +3527,14 @@
             <w:pPr>
               <w:pStyle w:val="ListParagraph"/>
               <w:ind w:left="0"/>
-            </w:pPr>
-            <w:r>
+              <w:rPr>
+                <w:color w:val="EEECE1" w:themeColor="background2"/>
+              </w:rPr>
+            </w:pPr>
+            <w:r>
+              <w:rPr>
+                <w:color w:val="EEECE1" w:themeColor="background2"/>
+              </w:rPr>
               <w:t>6</w:t>
             </w:r>
           </w:p>
@@ -3331,8 +3547,14 @@
             <w:pPr>
               <w:pStyle w:val="ListParagraph"/>
               <w:ind w:left="0"/>
-            </w:pPr>
-            <w:r>
+              <w:rPr>
+                <w:color w:val="EEECE1" w:themeColor="background2"/>
+              </w:rPr>
+            </w:pPr>
+            <w:r>
+              <w:rPr>
+                <w:color w:val="EEECE1" w:themeColor="background2"/>
+              </w:rPr>
               <w:t>5</w:t>
             </w:r>
           </w:p>
@@ -3346,8 +3568,14 @@
             <w:pPr>
               <w:pStyle w:val="ListParagraph"/>
               <w:ind w:left="0"/>
-            </w:pPr>
-            <w:r>
+              <w:rPr>
+                <w:color w:val="EEECE1" w:themeColor="background2"/>
+              </w:rPr>
+            </w:pPr>
+            <w:r>
+              <w:rPr>
+                <w:color w:val="EEECE1" w:themeColor="background2"/>
+              </w:rPr>
               <w:t>4</w:t>
             </w:r>
           </w:p>
@@ -3361,8 +3589,14 @@
             <w:pPr>
               <w:pStyle w:val="ListParagraph"/>
               <w:ind w:left="0"/>
-            </w:pPr>
-            <w:r>
+              <w:rPr>
+                <w:color w:val="EEECE1" w:themeColor="background2"/>
+              </w:rPr>
+            </w:pPr>
+            <w:r>
+              <w:rPr>
+                <w:color w:val="EEECE1" w:themeColor="background2"/>
+              </w:rPr>
               <w:t>3</w:t>
             </w:r>
           </w:p>
@@ -3376,8 +3610,14 @@
             <w:pPr>
               <w:pStyle w:val="ListParagraph"/>
               <w:ind w:left="0"/>
-            </w:pPr>
-            <w:r>
+              <w:rPr>
+                <w:color w:val="EEECE1" w:themeColor="background2"/>
+              </w:rPr>
+            </w:pPr>
+            <w:r>
+              <w:rPr>
+                <w:color w:val="EEECE1" w:themeColor="background2"/>
+              </w:rPr>
               <w:t>2</w:t>
             </w:r>
           </w:p>
@@ -3391,8 +3631,14 @@
             <w:pPr>
               <w:pStyle w:val="ListParagraph"/>
               <w:ind w:left="0"/>
-            </w:pPr>
-            <w:r>
+              <w:rPr>
+                <w:color w:val="EEECE1" w:themeColor="background2"/>
+              </w:rPr>
+            </w:pPr>
+            <w:r>
+              <w:rPr>
+                <w:color w:val="EEECE1" w:themeColor="background2"/>
+              </w:rPr>
               <w:t>1</w:t>
             </w:r>
           </w:p>
@@ -3406,8 +3652,14 @@
             <w:pPr>
               <w:pStyle w:val="ListParagraph"/>
               <w:ind w:left="0"/>
-            </w:pPr>
-            <w:r>
+              <w:rPr>
+                <w:color w:val="EEECE1" w:themeColor="background2"/>
+              </w:rPr>
+            </w:pPr>
+            <w:r>
+              <w:rPr>
+                <w:color w:val="EEECE1" w:themeColor="background2"/>
+              </w:rPr>
               <w:t>0</w:t>
             </w:r>
           </w:p>
@@ -3423,7 +3675,7 @@
         <w:ind w:left="2265"/>
         <w:rPr>
           <w:b/>
-          <w:color w:val="FF0000"/>
+          <w:color w:val="EEECE1" w:themeColor="background2"/>
         </w:rPr>
       </w:pPr>
     </w:p>
@@ -3436,7 +3688,7 @@
         <w:ind w:left="2265"/>
         <w:rPr>
           <w:b/>
-          <w:color w:val="FF0000"/>
+          <w:color w:val="EEECE1" w:themeColor="background2"/>
         </w:rPr>
       </w:pPr>
     </w:p>
@@ -3446,6 +3698,9 @@
           <w:tab w:val="left" w:pos="1830"/>
         </w:tabs>
         <w:ind w:left="465"/>
+        <w:rPr>
+          <w:color w:val="EEECE1" w:themeColor="background2"/>
+        </w:rPr>
       </w:pPr>
     </w:p>
     <w:p>
@@ -3458,9 +3713,14 @@
         <w:tabs>
           <w:tab w:val="left" w:pos="1830"/>
         </w:tabs>
-      </w:pPr>
-      <w:r>
-        <w:lastRenderedPageBreak/>
+        <w:rPr>
+          <w:color w:val="EEECE1" w:themeColor="background2"/>
+        </w:rPr>
+      </w:pPr>
+      <w:r>
+        <w:rPr>
+          <w:color w:val="EEECE1" w:themeColor="background2"/>
+        </w:rPr>
         <w:t>Select PRDIV value</w:t>
       </w:r>
     </w:p>
@@ -3474,12 +3734,15 @@
         <w:tabs>
           <w:tab w:val="left" w:pos="1830"/>
         </w:tabs>
-      </w:pPr>
-      <w:r>
-        <w:t xml:space="preserve">MCG_C5  </w:t>
-      </w:r>
-      <w:r>
-        <w:t>Address: 4006_4000h base + 4h offset = 4006_4004h</w:t>
+        <w:rPr>
+          <w:color w:val="EEECE1" w:themeColor="background2"/>
+        </w:rPr>
+      </w:pPr>
+      <w:r>
+        <w:rPr>
+          <w:color w:val="EEECE1" w:themeColor="background2"/>
+        </w:rPr>
+        <w:t>MCG_C5  Address: 4006_4000h base + 4h offset = 4006_4004h</w:t>
       </w:r>
     </w:p>
     <w:p>
@@ -3492,24 +3755,42 @@
         <w:tabs>
           <w:tab w:val="left" w:pos="1830"/>
         </w:tabs>
-      </w:pPr>
-      <w:r>
+        <w:rPr>
+          <w:color w:val="EEECE1" w:themeColor="background2"/>
+        </w:rPr>
+      </w:pPr>
+      <w:r>
+        <w:rPr>
+          <w:color w:val="EEECE1" w:themeColor="background2"/>
+        </w:rPr>
         <w:t>We’ll have to write an appropriate value</w:t>
       </w:r>
       <w:proofErr w:type="gramStart"/>
       <w:r>
+        <w:rPr>
+          <w:color w:val="EEECE1" w:themeColor="background2"/>
+        </w:rPr>
         <w:t>? ?</w:t>
       </w:r>
       <w:proofErr w:type="gramEnd"/>
       <w:r>
+        <w:rPr>
+          <w:color w:val="EEECE1" w:themeColor="background2"/>
+        </w:rPr>
         <w:t xml:space="preserve"> Options given in (</w:t>
       </w:r>
       <w:proofErr w:type="spellStart"/>
       <w:r>
+        <w:rPr>
+          <w:color w:val="EEECE1" w:themeColor="background2"/>
+        </w:rPr>
         <w:t>pg</w:t>
       </w:r>
       <w:proofErr w:type="spellEnd"/>
       <w:r>
+        <w:rPr>
+          <w:color w:val="EEECE1" w:themeColor="background2"/>
+        </w:rPr>
         <w:t>: 467)</w:t>
       </w:r>
     </w:p>
@@ -3520,6 +3801,9 @@
           <w:tab w:val="left" w:pos="1830"/>
         </w:tabs>
         <w:ind w:left="2265"/>
+        <w:rPr>
+          <w:color w:val="EEECE1" w:themeColor="background2"/>
+        </w:rPr>
       </w:pPr>
     </w:p>
     <w:tbl>
@@ -3549,8 +3833,14 @@
             <w:pPr>
               <w:pStyle w:val="ListParagraph"/>
               <w:ind w:left="0"/>
-            </w:pPr>
-            <w:r>
+              <w:rPr>
+                <w:color w:val="EEECE1" w:themeColor="background2"/>
+              </w:rPr>
+            </w:pPr>
+            <w:r>
+              <w:rPr>
+                <w:color w:val="EEECE1" w:themeColor="background2"/>
+              </w:rPr>
               <w:t>Value</w:t>
             </w:r>
           </w:p>
@@ -3564,6 +3854,9 @@
             <w:pPr>
               <w:pStyle w:val="ListParagraph"/>
               <w:ind w:left="0"/>
+              <w:rPr>
+                <w:color w:val="EEECE1" w:themeColor="background2"/>
+              </w:rPr>
             </w:pPr>
           </w:p>
         </w:tc>
@@ -3576,6 +3869,9 @@
             <w:pPr>
               <w:pStyle w:val="ListParagraph"/>
               <w:ind w:left="0"/>
+              <w:rPr>
+                <w:color w:val="EEECE1" w:themeColor="background2"/>
+              </w:rPr>
             </w:pPr>
           </w:p>
         </w:tc>
@@ -3587,6 +3883,9 @@
             <w:pPr>
               <w:pStyle w:val="ListParagraph"/>
               <w:ind w:left="0"/>
+              <w:rPr>
+                <w:color w:val="EEECE1" w:themeColor="background2"/>
+              </w:rPr>
             </w:pPr>
           </w:p>
         </w:tc>
@@ -3600,6 +3899,7 @@
               <w:pStyle w:val="ListParagraph"/>
               <w:ind w:left="0"/>
               <w:rPr>
+                <w:color w:val="EEECE1" w:themeColor="background2"/>
                 <w:highlight w:val="yellow"/>
               </w:rPr>
             </w:pPr>
@@ -3614,6 +3914,9 @@
             <w:pPr>
               <w:pStyle w:val="ListParagraph"/>
               <w:ind w:left="0"/>
+              <w:rPr>
+                <w:color w:val="EEECE1" w:themeColor="background2"/>
+              </w:rPr>
             </w:pPr>
           </w:p>
         </w:tc>
@@ -3626,6 +3929,9 @@
             <w:pPr>
               <w:pStyle w:val="ListParagraph"/>
               <w:ind w:left="0"/>
+              <w:rPr>
+                <w:color w:val="EEECE1" w:themeColor="background2"/>
+              </w:rPr>
             </w:pPr>
           </w:p>
         </w:tc>
@@ -3638,6 +3944,9 @@
             <w:pPr>
               <w:pStyle w:val="ListParagraph"/>
               <w:ind w:left="0"/>
+              <w:rPr>
+                <w:color w:val="EEECE1" w:themeColor="background2"/>
+              </w:rPr>
             </w:pPr>
           </w:p>
         </w:tc>
@@ -3650,6 +3959,9 @@
             <w:pPr>
               <w:pStyle w:val="ListParagraph"/>
               <w:ind w:left="0"/>
+              <w:rPr>
+                <w:color w:val="EEECE1" w:themeColor="background2"/>
+              </w:rPr>
             </w:pPr>
           </w:p>
         </w:tc>
@@ -3663,8 +3975,14 @@
             <w:pPr>
               <w:pStyle w:val="ListParagraph"/>
               <w:ind w:left="0"/>
-            </w:pPr>
-            <w:r>
+              <w:rPr>
+                <w:color w:val="EEECE1" w:themeColor="background2"/>
+              </w:rPr>
+            </w:pPr>
+            <w:r>
+              <w:rPr>
+                <w:color w:val="EEECE1" w:themeColor="background2"/>
+              </w:rPr>
               <w:t>Bits</w:t>
             </w:r>
           </w:p>
@@ -3678,8 +3996,14 @@
             <w:pPr>
               <w:pStyle w:val="ListParagraph"/>
               <w:ind w:left="0"/>
-            </w:pPr>
-            <w:r>
+              <w:rPr>
+                <w:color w:val="EEECE1" w:themeColor="background2"/>
+              </w:rPr>
+            </w:pPr>
+            <w:r>
+              <w:rPr>
+                <w:color w:val="EEECE1" w:themeColor="background2"/>
+              </w:rPr>
               <w:t>7</w:t>
             </w:r>
           </w:p>
@@ -3693,8 +4017,14 @@
             <w:pPr>
               <w:pStyle w:val="ListParagraph"/>
               <w:ind w:left="0"/>
-            </w:pPr>
-            <w:r>
+              <w:rPr>
+                <w:color w:val="EEECE1" w:themeColor="background2"/>
+              </w:rPr>
+            </w:pPr>
+            <w:r>
+              <w:rPr>
+                <w:color w:val="EEECE1" w:themeColor="background2"/>
+              </w:rPr>
               <w:t>6</w:t>
             </w:r>
           </w:p>
@@ -3707,8 +4037,14 @@
             <w:pPr>
               <w:pStyle w:val="ListParagraph"/>
               <w:ind w:left="0"/>
-            </w:pPr>
-            <w:r>
+              <w:rPr>
+                <w:color w:val="EEECE1" w:themeColor="background2"/>
+              </w:rPr>
+            </w:pPr>
+            <w:r>
+              <w:rPr>
+                <w:color w:val="EEECE1" w:themeColor="background2"/>
+              </w:rPr>
               <w:t>5</w:t>
             </w:r>
           </w:p>
@@ -3723,11 +4059,13 @@
               <w:pStyle w:val="ListParagraph"/>
               <w:ind w:left="0"/>
               <w:rPr>
+                <w:color w:val="EEECE1" w:themeColor="background2"/>
                 <w:highlight w:val="yellow"/>
               </w:rPr>
             </w:pPr>
             <w:r>
               <w:rPr>
+                <w:color w:val="EEECE1" w:themeColor="background2"/>
                 <w:highlight w:val="yellow"/>
               </w:rPr>
               <w:t>4</w:t>
@@ -3743,8 +4081,14 @@
             <w:pPr>
               <w:pStyle w:val="ListParagraph"/>
               <w:ind w:left="0"/>
-            </w:pPr>
-            <w:r>
+              <w:rPr>
+                <w:color w:val="EEECE1" w:themeColor="background2"/>
+              </w:rPr>
+            </w:pPr>
+            <w:r>
+              <w:rPr>
+                <w:color w:val="EEECE1" w:themeColor="background2"/>
+              </w:rPr>
               <w:t>3</w:t>
             </w:r>
           </w:p>
@@ -3758,8 +4102,14 @@
             <w:pPr>
               <w:pStyle w:val="ListParagraph"/>
               <w:ind w:left="0"/>
-            </w:pPr>
-            <w:r>
+              <w:rPr>
+                <w:color w:val="EEECE1" w:themeColor="background2"/>
+              </w:rPr>
+            </w:pPr>
+            <w:r>
+              <w:rPr>
+                <w:color w:val="EEECE1" w:themeColor="background2"/>
+              </w:rPr>
               <w:t>2</w:t>
             </w:r>
           </w:p>
@@ -3773,8 +4123,14 @@
             <w:pPr>
               <w:pStyle w:val="ListParagraph"/>
               <w:ind w:left="0"/>
-            </w:pPr>
-            <w:r>
+              <w:rPr>
+                <w:color w:val="EEECE1" w:themeColor="background2"/>
+              </w:rPr>
+            </w:pPr>
+            <w:r>
+              <w:rPr>
+                <w:color w:val="EEECE1" w:themeColor="background2"/>
+              </w:rPr>
               <w:t>1</w:t>
             </w:r>
           </w:p>
@@ -3788,8 +4144,14 @@
             <w:pPr>
               <w:pStyle w:val="ListParagraph"/>
               <w:ind w:left="0"/>
-            </w:pPr>
-            <w:r>
+              <w:rPr>
+                <w:color w:val="EEECE1" w:themeColor="background2"/>
+              </w:rPr>
+            </w:pPr>
+            <w:r>
+              <w:rPr>
+                <w:color w:val="EEECE1" w:themeColor="background2"/>
+              </w:rPr>
               <w:t>0</w:t>
             </w:r>
           </w:p>
@@ -4145,6 +4507,9 @@
         <w:tabs>
           <w:tab w:val="left" w:pos="1455"/>
         </w:tabs>
+        <w:rPr>
+          <w:b/>
+        </w:rPr>
       </w:pPr>
       <w:r>
         <w:tab/>
@@ -4162,12 +4527,1080 @@
         </w:rPr>
         <w:t xml:space="preserve"> == EXTL clock frequency</w:t>
       </w:r>
+    </w:p>
+    <w:p>
+      <w:pPr>
+        <w:tabs>
+          <w:tab w:val="left" w:pos="1455"/>
+        </w:tabs>
+        <w:rPr>
+          <w:b/>
+        </w:rPr>
+      </w:pPr>
+    </w:p>
+    <w:p>
+      <w:pPr>
+        <w:pStyle w:val="ListParagraph"/>
+        <w:numPr>
+          <w:ilvl w:val="0"/>
+          <w:numId w:val="2"/>
+        </w:numPr>
+        <w:tabs>
+          <w:tab w:val="left" w:pos="1455"/>
+        </w:tabs>
+      </w:pPr>
+      <w:r>
+        <w:t>Channel EXTL clock frequency to the core</w:t>
+      </w:r>
+    </w:p>
+    <w:p>
+      <w:pPr>
+        <w:pStyle w:val="ListParagraph"/>
+        <w:numPr>
+          <w:ilvl w:val="1"/>
+          <w:numId w:val="2"/>
+        </w:numPr>
+        <w:tabs>
+          <w:tab w:val="left" w:pos="1455"/>
+        </w:tabs>
+      </w:pPr>
+      <w:r>
+        <w:t>Set OUTDIV1 value to 1</w:t>
+      </w:r>
+    </w:p>
+    <w:p>
+      <w:pPr>
+        <w:pStyle w:val="ListParagraph"/>
+        <w:numPr>
+          <w:ilvl w:val="2"/>
+          <w:numId w:val="2"/>
+        </w:numPr>
+        <w:tabs>
+          <w:tab w:val="left" w:pos="1455"/>
+        </w:tabs>
+      </w:pPr>
+      <w:r>
+        <w:t xml:space="preserve">Access </w:t>
+      </w:r>
+      <w:r>
+        <w:t>System Clock Divider Register 1 (SIM_CLKDIV1)</w:t>
+      </w:r>
+      <w:r>
+        <w:t xml:space="preserve"> : </w:t>
+      </w:r>
+      <w:r>
+        <w:t>4004_7000h base + 1044h offset = 4004_8044h</w:t>
+      </w:r>
+    </w:p>
+    <w:p>
+      <w:pPr>
+        <w:pStyle w:val="ListParagraph"/>
+        <w:numPr>
+          <w:ilvl w:val="2"/>
+          <w:numId w:val="2"/>
+        </w:numPr>
+        <w:tabs>
+          <w:tab w:val="left" w:pos="1455"/>
+        </w:tabs>
+      </w:pPr>
+      <w:r>
+        <w:t>Set bits 31-28 to 0000  (pg. 296)</w:t>
+      </w:r>
+    </w:p>
+    <w:tbl>
+      <w:tblPr>
+        <w:tblStyle w:val="TableGrid"/>
+        <w:tblW w:w="8300" w:type="dxa"/>
+        <w:tblInd w:w="1079" w:type="dxa"/>
+        <w:tblLook w:val="04A0" w:firstRow="1" w:lastRow="0" w:firstColumn="1" w:lastColumn="0" w:noHBand="0" w:noVBand="1"/>
+      </w:tblPr>
+      <w:tblGrid>
+        <w:gridCol w:w="440"/>
+        <w:gridCol w:w="440"/>
+        <w:gridCol w:w="440"/>
+        <w:gridCol w:w="440"/>
+        <w:gridCol w:w="440"/>
+        <w:gridCol w:w="222"/>
+        <w:gridCol w:w="222"/>
+        <w:gridCol w:w="222"/>
+        <w:gridCol w:w="222"/>
+        <w:gridCol w:w="222"/>
+        <w:gridCol w:w="222"/>
+        <w:gridCol w:w="222"/>
+        <w:gridCol w:w="222"/>
+        <w:gridCol w:w="222"/>
+        <w:gridCol w:w="222"/>
+        <w:gridCol w:w="222"/>
+        <w:gridCol w:w="222"/>
+        <w:gridCol w:w="222"/>
+        <w:gridCol w:w="222"/>
+        <w:gridCol w:w="222"/>
+        <w:gridCol w:w="222"/>
+        <w:gridCol w:w="222"/>
+        <w:gridCol w:w="222"/>
+        <w:gridCol w:w="222"/>
+        <w:gridCol w:w="222"/>
+        <w:gridCol w:w="222"/>
+        <w:gridCol w:w="222"/>
+        <w:gridCol w:w="222"/>
+        <w:gridCol w:w="222"/>
+        <w:gridCol w:w="222"/>
+        <w:gridCol w:w="222"/>
+        <w:gridCol w:w="328"/>
+      </w:tblGrid>
+      <w:tr>
+        <w:tc>
+          <w:tcPr>
+            <w:tcW w:w="440" w:type="dxa"/>
+          </w:tcPr>
+          <w:p>
+            <w:pPr>
+              <w:pStyle w:val="ListParagraph"/>
+              <w:tabs>
+                <w:tab w:val="left" w:pos="1455"/>
+              </w:tabs>
+              <w:ind w:left="0"/>
+            </w:pPr>
+            <w:r>
+              <w:t>0</w:t>
+            </w:r>
+          </w:p>
+        </w:tc>
+        <w:tc>
+          <w:tcPr>
+            <w:tcW w:w="440" w:type="dxa"/>
+          </w:tcPr>
+          <w:p>
+            <w:pPr>
+              <w:pStyle w:val="ListParagraph"/>
+              <w:tabs>
+                <w:tab w:val="left" w:pos="1455"/>
+              </w:tabs>
+              <w:ind w:left="0"/>
+            </w:pPr>
+            <w:r>
+              <w:t>0</w:t>
+            </w:r>
+          </w:p>
+        </w:tc>
+        <w:tc>
+          <w:tcPr>
+            <w:tcW w:w="440" w:type="dxa"/>
+          </w:tcPr>
+          <w:p>
+            <w:pPr>
+              <w:pStyle w:val="ListParagraph"/>
+              <w:tabs>
+                <w:tab w:val="left" w:pos="1455"/>
+              </w:tabs>
+              <w:ind w:left="0"/>
+            </w:pPr>
+            <w:r>
+              <w:t>0</w:t>
+            </w:r>
+          </w:p>
+        </w:tc>
+        <w:tc>
+          <w:tcPr>
+            <w:tcW w:w="440" w:type="dxa"/>
+          </w:tcPr>
+          <w:p>
+            <w:pPr>
+              <w:pStyle w:val="ListParagraph"/>
+              <w:tabs>
+                <w:tab w:val="left" w:pos="1455"/>
+              </w:tabs>
+              <w:ind w:left="0"/>
+            </w:pPr>
+            <w:r>
+              <w:t>0</w:t>
+            </w:r>
+          </w:p>
+        </w:tc>
+        <w:tc>
+          <w:tcPr>
+            <w:tcW w:w="440" w:type="dxa"/>
+          </w:tcPr>
+          <w:p>
+            <w:pPr>
+              <w:pStyle w:val="ListParagraph"/>
+              <w:tabs>
+                <w:tab w:val="left" w:pos="1455"/>
+              </w:tabs>
+              <w:ind w:left="0"/>
+            </w:pPr>
+          </w:p>
+        </w:tc>
+        <w:tc>
+          <w:tcPr>
+            <w:tcW w:w="222" w:type="dxa"/>
+          </w:tcPr>
+          <w:p>
+            <w:pPr>
+              <w:pStyle w:val="ListParagraph"/>
+              <w:tabs>
+                <w:tab w:val="left" w:pos="1455"/>
+              </w:tabs>
+              <w:ind w:left="0"/>
+            </w:pPr>
+          </w:p>
+        </w:tc>
+        <w:tc>
+          <w:tcPr>
+            <w:tcW w:w="222" w:type="dxa"/>
+          </w:tcPr>
+          <w:p>
+            <w:pPr>
+              <w:pStyle w:val="ListParagraph"/>
+              <w:tabs>
+                <w:tab w:val="left" w:pos="1455"/>
+              </w:tabs>
+              <w:ind w:left="0"/>
+            </w:pPr>
+          </w:p>
+        </w:tc>
+        <w:tc>
+          <w:tcPr>
+            <w:tcW w:w="222" w:type="dxa"/>
+          </w:tcPr>
+          <w:p>
+            <w:pPr>
+              <w:pStyle w:val="ListParagraph"/>
+              <w:tabs>
+                <w:tab w:val="left" w:pos="1455"/>
+              </w:tabs>
+              <w:ind w:left="0"/>
+            </w:pPr>
+          </w:p>
+        </w:tc>
+        <w:tc>
+          <w:tcPr>
+            <w:tcW w:w="222" w:type="dxa"/>
+          </w:tcPr>
+          <w:p>
+            <w:pPr>
+              <w:pStyle w:val="ListParagraph"/>
+              <w:tabs>
+                <w:tab w:val="left" w:pos="1455"/>
+              </w:tabs>
+              <w:ind w:left="0"/>
+            </w:pPr>
+          </w:p>
+        </w:tc>
+        <w:tc>
+          <w:tcPr>
+            <w:tcW w:w="222" w:type="dxa"/>
+          </w:tcPr>
+          <w:p>
+            <w:pPr>
+              <w:pStyle w:val="ListParagraph"/>
+              <w:tabs>
+                <w:tab w:val="left" w:pos="1455"/>
+              </w:tabs>
+              <w:ind w:left="0"/>
+            </w:pPr>
+          </w:p>
+        </w:tc>
+        <w:tc>
+          <w:tcPr>
+            <w:tcW w:w="222" w:type="dxa"/>
+          </w:tcPr>
+          <w:p>
+            <w:pPr>
+              <w:pStyle w:val="ListParagraph"/>
+              <w:tabs>
+                <w:tab w:val="left" w:pos="1455"/>
+              </w:tabs>
+              <w:ind w:left="0"/>
+            </w:pPr>
+          </w:p>
+        </w:tc>
+        <w:tc>
+          <w:tcPr>
+            <w:tcW w:w="222" w:type="dxa"/>
+          </w:tcPr>
+          <w:p>
+            <w:pPr>
+              <w:pStyle w:val="ListParagraph"/>
+              <w:tabs>
+                <w:tab w:val="left" w:pos="1455"/>
+              </w:tabs>
+              <w:ind w:left="0"/>
+            </w:pPr>
+          </w:p>
+        </w:tc>
+        <w:tc>
+          <w:tcPr>
+            <w:tcW w:w="222" w:type="dxa"/>
+          </w:tcPr>
+          <w:p>
+            <w:pPr>
+              <w:pStyle w:val="ListParagraph"/>
+              <w:tabs>
+                <w:tab w:val="left" w:pos="1455"/>
+              </w:tabs>
+              <w:ind w:left="0"/>
+            </w:pPr>
+          </w:p>
+        </w:tc>
+        <w:tc>
+          <w:tcPr>
+            <w:tcW w:w="222" w:type="dxa"/>
+          </w:tcPr>
+          <w:p>
+            <w:pPr>
+              <w:pStyle w:val="ListParagraph"/>
+              <w:tabs>
+                <w:tab w:val="left" w:pos="1455"/>
+              </w:tabs>
+              <w:ind w:left="0"/>
+            </w:pPr>
+          </w:p>
+        </w:tc>
+        <w:tc>
+          <w:tcPr>
+            <w:tcW w:w="222" w:type="dxa"/>
+          </w:tcPr>
+          <w:p>
+            <w:pPr>
+              <w:pStyle w:val="ListParagraph"/>
+              <w:tabs>
+                <w:tab w:val="left" w:pos="1455"/>
+              </w:tabs>
+              <w:ind w:left="0"/>
+            </w:pPr>
+          </w:p>
+        </w:tc>
+        <w:tc>
+          <w:tcPr>
+            <w:tcW w:w="222" w:type="dxa"/>
+          </w:tcPr>
+          <w:p>
+            <w:pPr>
+              <w:pStyle w:val="ListParagraph"/>
+              <w:tabs>
+                <w:tab w:val="left" w:pos="1455"/>
+              </w:tabs>
+              <w:ind w:left="0"/>
+            </w:pPr>
+          </w:p>
+        </w:tc>
+        <w:tc>
+          <w:tcPr>
+            <w:tcW w:w="222" w:type="dxa"/>
+          </w:tcPr>
+          <w:p>
+            <w:pPr>
+              <w:pStyle w:val="ListParagraph"/>
+              <w:tabs>
+                <w:tab w:val="left" w:pos="1455"/>
+              </w:tabs>
+              <w:ind w:left="0"/>
+            </w:pPr>
+          </w:p>
+        </w:tc>
+        <w:tc>
+          <w:tcPr>
+            <w:tcW w:w="222" w:type="dxa"/>
+          </w:tcPr>
+          <w:p>
+            <w:pPr>
+              <w:pStyle w:val="ListParagraph"/>
+              <w:tabs>
+                <w:tab w:val="left" w:pos="1455"/>
+              </w:tabs>
+              <w:ind w:left="0"/>
+            </w:pPr>
+          </w:p>
+        </w:tc>
+        <w:tc>
+          <w:tcPr>
+            <w:tcW w:w="222" w:type="dxa"/>
+          </w:tcPr>
+          <w:p>
+            <w:pPr>
+              <w:pStyle w:val="ListParagraph"/>
+              <w:tabs>
+                <w:tab w:val="left" w:pos="1455"/>
+              </w:tabs>
+              <w:ind w:left="0"/>
+            </w:pPr>
+          </w:p>
+        </w:tc>
+        <w:tc>
+          <w:tcPr>
+            <w:tcW w:w="222" w:type="dxa"/>
+          </w:tcPr>
+          <w:p>
+            <w:pPr>
+              <w:pStyle w:val="ListParagraph"/>
+              <w:tabs>
+                <w:tab w:val="left" w:pos="1455"/>
+              </w:tabs>
+              <w:ind w:left="0"/>
+            </w:pPr>
+          </w:p>
+        </w:tc>
+        <w:tc>
+          <w:tcPr>
+            <w:tcW w:w="222" w:type="dxa"/>
+          </w:tcPr>
+          <w:p>
+            <w:pPr>
+              <w:pStyle w:val="ListParagraph"/>
+              <w:tabs>
+                <w:tab w:val="left" w:pos="1455"/>
+              </w:tabs>
+              <w:ind w:left="0"/>
+            </w:pPr>
+          </w:p>
+        </w:tc>
+        <w:tc>
+          <w:tcPr>
+            <w:tcW w:w="222" w:type="dxa"/>
+          </w:tcPr>
+          <w:p>
+            <w:pPr>
+              <w:pStyle w:val="ListParagraph"/>
+              <w:tabs>
+                <w:tab w:val="left" w:pos="1455"/>
+              </w:tabs>
+              <w:ind w:left="0"/>
+            </w:pPr>
+          </w:p>
+        </w:tc>
+        <w:tc>
+          <w:tcPr>
+            <w:tcW w:w="222" w:type="dxa"/>
+          </w:tcPr>
+          <w:p>
+            <w:pPr>
+              <w:pStyle w:val="ListParagraph"/>
+              <w:tabs>
+                <w:tab w:val="left" w:pos="1455"/>
+              </w:tabs>
+              <w:ind w:left="0"/>
+            </w:pPr>
+          </w:p>
+        </w:tc>
+        <w:tc>
+          <w:tcPr>
+            <w:tcW w:w="222" w:type="dxa"/>
+          </w:tcPr>
+          <w:p>
+            <w:pPr>
+              <w:pStyle w:val="ListParagraph"/>
+              <w:tabs>
+                <w:tab w:val="left" w:pos="1455"/>
+              </w:tabs>
+              <w:ind w:left="0"/>
+            </w:pPr>
+          </w:p>
+        </w:tc>
+        <w:tc>
+          <w:tcPr>
+            <w:tcW w:w="222" w:type="dxa"/>
+          </w:tcPr>
+          <w:p>
+            <w:pPr>
+              <w:pStyle w:val="ListParagraph"/>
+              <w:tabs>
+                <w:tab w:val="left" w:pos="1455"/>
+              </w:tabs>
+              <w:ind w:left="0"/>
+            </w:pPr>
+          </w:p>
+        </w:tc>
+        <w:tc>
+          <w:tcPr>
+            <w:tcW w:w="222" w:type="dxa"/>
+          </w:tcPr>
+          <w:p>
+            <w:pPr>
+              <w:pStyle w:val="ListParagraph"/>
+              <w:tabs>
+                <w:tab w:val="left" w:pos="1455"/>
+              </w:tabs>
+              <w:ind w:left="0"/>
+            </w:pPr>
+          </w:p>
+        </w:tc>
+        <w:tc>
+          <w:tcPr>
+            <w:tcW w:w="222" w:type="dxa"/>
+          </w:tcPr>
+          <w:p>
+            <w:pPr>
+              <w:pStyle w:val="ListParagraph"/>
+              <w:tabs>
+                <w:tab w:val="left" w:pos="1455"/>
+              </w:tabs>
+              <w:ind w:left="0"/>
+            </w:pPr>
+          </w:p>
+        </w:tc>
+        <w:tc>
+          <w:tcPr>
+            <w:tcW w:w="222" w:type="dxa"/>
+          </w:tcPr>
+          <w:p>
+            <w:pPr>
+              <w:pStyle w:val="ListParagraph"/>
+              <w:tabs>
+                <w:tab w:val="left" w:pos="1455"/>
+              </w:tabs>
+              <w:ind w:left="0"/>
+            </w:pPr>
+          </w:p>
+        </w:tc>
+        <w:tc>
+          <w:tcPr>
+            <w:tcW w:w="222" w:type="dxa"/>
+          </w:tcPr>
+          <w:p>
+            <w:pPr>
+              <w:pStyle w:val="ListParagraph"/>
+              <w:tabs>
+                <w:tab w:val="left" w:pos="1455"/>
+              </w:tabs>
+              <w:ind w:left="0"/>
+            </w:pPr>
+          </w:p>
+        </w:tc>
+        <w:tc>
+          <w:tcPr>
+            <w:tcW w:w="222" w:type="dxa"/>
+          </w:tcPr>
+          <w:p>
+            <w:pPr>
+              <w:pStyle w:val="ListParagraph"/>
+              <w:tabs>
+                <w:tab w:val="left" w:pos="1455"/>
+              </w:tabs>
+              <w:ind w:left="0"/>
+            </w:pPr>
+          </w:p>
+        </w:tc>
+        <w:tc>
+          <w:tcPr>
+            <w:tcW w:w="222" w:type="dxa"/>
+          </w:tcPr>
+          <w:p>
+            <w:pPr>
+              <w:pStyle w:val="ListParagraph"/>
+              <w:tabs>
+                <w:tab w:val="left" w:pos="1455"/>
+              </w:tabs>
+              <w:ind w:left="0"/>
+            </w:pPr>
+          </w:p>
+        </w:tc>
+        <w:tc>
+          <w:tcPr>
+            <w:tcW w:w="328" w:type="dxa"/>
+          </w:tcPr>
+          <w:p>
+            <w:pPr>
+              <w:pStyle w:val="ListParagraph"/>
+              <w:tabs>
+                <w:tab w:val="left" w:pos="1455"/>
+              </w:tabs>
+              <w:ind w:left="0"/>
+            </w:pPr>
+          </w:p>
+        </w:tc>
+      </w:tr>
+      <w:tr>
+        <w:tc>
+          <w:tcPr>
+            <w:tcW w:w="440" w:type="dxa"/>
+          </w:tcPr>
+          <w:p>
+            <w:pPr>
+              <w:pStyle w:val="ListParagraph"/>
+              <w:tabs>
+                <w:tab w:val="left" w:pos="1455"/>
+              </w:tabs>
+              <w:ind w:left="0"/>
+            </w:pPr>
+            <w:r>
+              <w:t>31</w:t>
+            </w:r>
+          </w:p>
+        </w:tc>
+        <w:tc>
+          <w:tcPr>
+            <w:tcW w:w="440" w:type="dxa"/>
+          </w:tcPr>
+          <w:p>
+            <w:pPr>
+              <w:pStyle w:val="ListParagraph"/>
+              <w:tabs>
+                <w:tab w:val="left" w:pos="1455"/>
+              </w:tabs>
+              <w:ind w:left="0"/>
+            </w:pPr>
+            <w:r>
+              <w:t>30</w:t>
+            </w:r>
+          </w:p>
+        </w:tc>
+        <w:tc>
+          <w:tcPr>
+            <w:tcW w:w="440" w:type="dxa"/>
+          </w:tcPr>
+          <w:p>
+            <w:pPr>
+              <w:pStyle w:val="ListParagraph"/>
+              <w:tabs>
+                <w:tab w:val="left" w:pos="1455"/>
+              </w:tabs>
+              <w:ind w:left="0"/>
+            </w:pPr>
+            <w:r>
+              <w:t>29</w:t>
+            </w:r>
+          </w:p>
+        </w:tc>
+        <w:tc>
+          <w:tcPr>
+            <w:tcW w:w="440" w:type="dxa"/>
+          </w:tcPr>
+          <w:p>
+            <w:pPr>
+              <w:pStyle w:val="ListParagraph"/>
+              <w:tabs>
+                <w:tab w:val="left" w:pos="1455"/>
+              </w:tabs>
+              <w:ind w:left="0"/>
+            </w:pPr>
+            <w:r>
+              <w:t>28</w:t>
+            </w:r>
+          </w:p>
+        </w:tc>
+        <w:tc>
+          <w:tcPr>
+            <w:tcW w:w="440" w:type="dxa"/>
+          </w:tcPr>
+          <w:p>
+            <w:pPr>
+              <w:pStyle w:val="ListParagraph"/>
+              <w:tabs>
+                <w:tab w:val="left" w:pos="1455"/>
+              </w:tabs>
+              <w:ind w:left="0"/>
+            </w:pPr>
+            <w:r>
+              <w:t>27</w:t>
+            </w:r>
+          </w:p>
+        </w:tc>
+        <w:tc>
+          <w:tcPr>
+            <w:tcW w:w="222" w:type="dxa"/>
+          </w:tcPr>
+          <w:p>
+            <w:pPr>
+              <w:pStyle w:val="ListParagraph"/>
+              <w:tabs>
+                <w:tab w:val="left" w:pos="1455"/>
+              </w:tabs>
+              <w:ind w:left="0"/>
+            </w:pPr>
+          </w:p>
+        </w:tc>
+        <w:tc>
+          <w:tcPr>
+            <w:tcW w:w="222" w:type="dxa"/>
+          </w:tcPr>
+          <w:p>
+            <w:pPr>
+              <w:pStyle w:val="ListParagraph"/>
+              <w:tabs>
+                <w:tab w:val="left" w:pos="1455"/>
+              </w:tabs>
+              <w:ind w:left="0"/>
+            </w:pPr>
+          </w:p>
+        </w:tc>
+        <w:tc>
+          <w:tcPr>
+            <w:tcW w:w="222" w:type="dxa"/>
+          </w:tcPr>
+          <w:p>
+            <w:pPr>
+              <w:pStyle w:val="ListParagraph"/>
+              <w:tabs>
+                <w:tab w:val="left" w:pos="1455"/>
+              </w:tabs>
+              <w:ind w:left="0"/>
+            </w:pPr>
+          </w:p>
+        </w:tc>
+        <w:tc>
+          <w:tcPr>
+            <w:tcW w:w="222" w:type="dxa"/>
+          </w:tcPr>
+          <w:p>
+            <w:pPr>
+              <w:pStyle w:val="ListParagraph"/>
+              <w:tabs>
+                <w:tab w:val="left" w:pos="1455"/>
+              </w:tabs>
+              <w:ind w:left="0"/>
+            </w:pPr>
+          </w:p>
+        </w:tc>
+        <w:tc>
+          <w:tcPr>
+            <w:tcW w:w="222" w:type="dxa"/>
+          </w:tcPr>
+          <w:p>
+            <w:pPr>
+              <w:pStyle w:val="ListParagraph"/>
+              <w:tabs>
+                <w:tab w:val="left" w:pos="1455"/>
+              </w:tabs>
+              <w:ind w:left="0"/>
+            </w:pPr>
+          </w:p>
+        </w:tc>
+        <w:tc>
+          <w:tcPr>
+            <w:tcW w:w="222" w:type="dxa"/>
+          </w:tcPr>
+          <w:p>
+            <w:pPr>
+              <w:pStyle w:val="ListParagraph"/>
+              <w:tabs>
+                <w:tab w:val="left" w:pos="1455"/>
+              </w:tabs>
+              <w:ind w:left="0"/>
+            </w:pPr>
+          </w:p>
+        </w:tc>
+        <w:tc>
+          <w:tcPr>
+            <w:tcW w:w="222" w:type="dxa"/>
+          </w:tcPr>
+          <w:p>
+            <w:pPr>
+              <w:pStyle w:val="ListParagraph"/>
+              <w:tabs>
+                <w:tab w:val="left" w:pos="1455"/>
+              </w:tabs>
+              <w:ind w:left="0"/>
+            </w:pPr>
+          </w:p>
+        </w:tc>
+        <w:tc>
+          <w:tcPr>
+            <w:tcW w:w="222" w:type="dxa"/>
+          </w:tcPr>
+          <w:p>
+            <w:pPr>
+              <w:pStyle w:val="ListParagraph"/>
+              <w:tabs>
+                <w:tab w:val="left" w:pos="1455"/>
+              </w:tabs>
+              <w:ind w:left="0"/>
+            </w:pPr>
+          </w:p>
+        </w:tc>
+        <w:tc>
+          <w:tcPr>
+            <w:tcW w:w="222" w:type="dxa"/>
+          </w:tcPr>
+          <w:p>
+            <w:pPr>
+              <w:pStyle w:val="ListParagraph"/>
+              <w:tabs>
+                <w:tab w:val="left" w:pos="1455"/>
+              </w:tabs>
+              <w:ind w:left="0"/>
+            </w:pPr>
+          </w:p>
+        </w:tc>
+        <w:tc>
+          <w:tcPr>
+            <w:tcW w:w="222" w:type="dxa"/>
+          </w:tcPr>
+          <w:p>
+            <w:pPr>
+              <w:pStyle w:val="ListParagraph"/>
+              <w:tabs>
+                <w:tab w:val="left" w:pos="1455"/>
+              </w:tabs>
+              <w:ind w:left="0"/>
+            </w:pPr>
+          </w:p>
+        </w:tc>
+        <w:tc>
+          <w:tcPr>
+            <w:tcW w:w="222" w:type="dxa"/>
+          </w:tcPr>
+          <w:p>
+            <w:pPr>
+              <w:pStyle w:val="ListParagraph"/>
+              <w:tabs>
+                <w:tab w:val="left" w:pos="1455"/>
+              </w:tabs>
+              <w:ind w:left="0"/>
+            </w:pPr>
+          </w:p>
+        </w:tc>
+        <w:tc>
+          <w:tcPr>
+            <w:tcW w:w="222" w:type="dxa"/>
+          </w:tcPr>
+          <w:p>
+            <w:pPr>
+              <w:pStyle w:val="ListParagraph"/>
+              <w:tabs>
+                <w:tab w:val="left" w:pos="1455"/>
+              </w:tabs>
+              <w:ind w:left="0"/>
+            </w:pPr>
+          </w:p>
+        </w:tc>
+        <w:tc>
+          <w:tcPr>
+            <w:tcW w:w="222" w:type="dxa"/>
+          </w:tcPr>
+          <w:p>
+            <w:pPr>
+              <w:pStyle w:val="ListParagraph"/>
+              <w:tabs>
+                <w:tab w:val="left" w:pos="1455"/>
+              </w:tabs>
+              <w:ind w:left="0"/>
+            </w:pPr>
+          </w:p>
+        </w:tc>
+        <w:tc>
+          <w:tcPr>
+            <w:tcW w:w="222" w:type="dxa"/>
+          </w:tcPr>
+          <w:p>
+            <w:pPr>
+              <w:pStyle w:val="ListParagraph"/>
+              <w:tabs>
+                <w:tab w:val="left" w:pos="1455"/>
+              </w:tabs>
+              <w:ind w:left="0"/>
+            </w:pPr>
+          </w:p>
+        </w:tc>
+        <w:tc>
+          <w:tcPr>
+            <w:tcW w:w="222" w:type="dxa"/>
+          </w:tcPr>
+          <w:p>
+            <w:pPr>
+              <w:pStyle w:val="ListParagraph"/>
+              <w:tabs>
+                <w:tab w:val="left" w:pos="1455"/>
+              </w:tabs>
+              <w:ind w:left="0"/>
+            </w:pPr>
+          </w:p>
+        </w:tc>
+        <w:tc>
+          <w:tcPr>
+            <w:tcW w:w="222" w:type="dxa"/>
+          </w:tcPr>
+          <w:p>
+            <w:pPr>
+              <w:pStyle w:val="ListParagraph"/>
+              <w:tabs>
+                <w:tab w:val="left" w:pos="1455"/>
+              </w:tabs>
+              <w:ind w:left="0"/>
+            </w:pPr>
+          </w:p>
+        </w:tc>
+        <w:tc>
+          <w:tcPr>
+            <w:tcW w:w="222" w:type="dxa"/>
+          </w:tcPr>
+          <w:p>
+            <w:pPr>
+              <w:pStyle w:val="ListParagraph"/>
+              <w:tabs>
+                <w:tab w:val="left" w:pos="1455"/>
+              </w:tabs>
+              <w:ind w:left="0"/>
+            </w:pPr>
+          </w:p>
+        </w:tc>
+        <w:tc>
+          <w:tcPr>
+            <w:tcW w:w="222" w:type="dxa"/>
+          </w:tcPr>
+          <w:p>
+            <w:pPr>
+              <w:pStyle w:val="ListParagraph"/>
+              <w:tabs>
+                <w:tab w:val="left" w:pos="1455"/>
+              </w:tabs>
+              <w:ind w:left="0"/>
+            </w:pPr>
+          </w:p>
+        </w:tc>
+        <w:tc>
+          <w:tcPr>
+            <w:tcW w:w="222" w:type="dxa"/>
+          </w:tcPr>
+          <w:p>
+            <w:pPr>
+              <w:pStyle w:val="ListParagraph"/>
+              <w:tabs>
+                <w:tab w:val="left" w:pos="1455"/>
+              </w:tabs>
+              <w:ind w:left="0"/>
+            </w:pPr>
+          </w:p>
+        </w:tc>
+        <w:tc>
+          <w:tcPr>
+            <w:tcW w:w="222" w:type="dxa"/>
+          </w:tcPr>
+          <w:p>
+            <w:pPr>
+              <w:pStyle w:val="ListParagraph"/>
+              <w:tabs>
+                <w:tab w:val="left" w:pos="1455"/>
+              </w:tabs>
+              <w:ind w:left="0"/>
+            </w:pPr>
+          </w:p>
+        </w:tc>
+        <w:tc>
+          <w:tcPr>
+            <w:tcW w:w="222" w:type="dxa"/>
+          </w:tcPr>
+          <w:p>
+            <w:pPr>
+              <w:pStyle w:val="ListParagraph"/>
+              <w:tabs>
+                <w:tab w:val="left" w:pos="1455"/>
+              </w:tabs>
+              <w:ind w:left="0"/>
+            </w:pPr>
+          </w:p>
+        </w:tc>
+        <w:tc>
+          <w:tcPr>
+            <w:tcW w:w="222" w:type="dxa"/>
+          </w:tcPr>
+          <w:p>
+            <w:pPr>
+              <w:pStyle w:val="ListParagraph"/>
+              <w:tabs>
+                <w:tab w:val="left" w:pos="1455"/>
+              </w:tabs>
+              <w:ind w:left="0"/>
+            </w:pPr>
+          </w:p>
+        </w:tc>
+        <w:tc>
+          <w:tcPr>
+            <w:tcW w:w="222" w:type="dxa"/>
+          </w:tcPr>
+          <w:p>
+            <w:pPr>
+              <w:pStyle w:val="ListParagraph"/>
+              <w:tabs>
+                <w:tab w:val="left" w:pos="1455"/>
+              </w:tabs>
+              <w:ind w:left="0"/>
+            </w:pPr>
+          </w:p>
+        </w:tc>
+        <w:tc>
+          <w:tcPr>
+            <w:tcW w:w="222" w:type="dxa"/>
+          </w:tcPr>
+          <w:p>
+            <w:pPr>
+              <w:pStyle w:val="ListParagraph"/>
+              <w:tabs>
+                <w:tab w:val="left" w:pos="1455"/>
+              </w:tabs>
+              <w:ind w:left="0"/>
+            </w:pPr>
+          </w:p>
+        </w:tc>
+        <w:tc>
+          <w:tcPr>
+            <w:tcW w:w="222" w:type="dxa"/>
+          </w:tcPr>
+          <w:p>
+            <w:pPr>
+              <w:pStyle w:val="ListParagraph"/>
+              <w:tabs>
+                <w:tab w:val="left" w:pos="1455"/>
+              </w:tabs>
+              <w:ind w:left="0"/>
+            </w:pPr>
+          </w:p>
+        </w:tc>
+        <w:tc>
+          <w:tcPr>
+            <w:tcW w:w="222" w:type="dxa"/>
+          </w:tcPr>
+          <w:p>
+            <w:pPr>
+              <w:pStyle w:val="ListParagraph"/>
+              <w:tabs>
+                <w:tab w:val="left" w:pos="1455"/>
+              </w:tabs>
+              <w:ind w:left="0"/>
+            </w:pPr>
+          </w:p>
+        </w:tc>
+        <w:tc>
+          <w:tcPr>
+            <w:tcW w:w="328" w:type="dxa"/>
+          </w:tcPr>
+          <w:p>
+            <w:pPr>
+              <w:pStyle w:val="ListParagraph"/>
+              <w:tabs>
+                <w:tab w:val="left" w:pos="1455"/>
+              </w:tabs>
+              <w:ind w:left="0"/>
+            </w:pPr>
+            <w:r>
+              <w:t>0</w:t>
+            </w:r>
+          </w:p>
+        </w:tc>
+      </w:tr>
+    </w:tbl>
+    <w:p>
+      <w:pPr>
+        <w:pStyle w:val="ListParagraph"/>
+        <w:tabs>
+          <w:tab w:val="left" w:pos="1455"/>
+        </w:tabs>
+        <w:ind w:left="2265"/>
+      </w:pPr>
+    </w:p>
+    <w:p>
+      <w:pPr>
+        <w:pStyle w:val="ListParagraph"/>
+        <w:tabs>
+          <w:tab w:val="left" w:pos="1455"/>
+        </w:tabs>
+        <w:ind w:left="2265"/>
+      </w:pPr>
     </w:p>
     <w:sectPr>
       <w:pgSz w:w="12240" w:h="15840"/>
       <w:pgMar w:top="1440" w:right="1440" w:bottom="1440" w:left="1440" w:header="720" w:footer="720" w:gutter="0"/>
       <w:cols w:space="720"/>
-      <w:docGrid w:linePitch="360"/>
     </w:sectPr>
   </w:body>
 </w:document>

</xml_diff>

<commit_message>
Changes in the clock config doc
</commit_message>
<xml_diff>
--- a/Algorithm for Clock Config/Output clock from the Transceiver.docx
+++ b/Algorithm for Clock Config/Output clock from the Transceiver.docx
@@ -142,8 +142,6 @@
           <w:color w:val="C00000"/>
         </w:rPr>
       </w:pPr>
-      <w:bookmarkStart w:id="0" w:name="_GoBack"/>
-      <w:bookmarkEnd w:id="0"/>
       <w:proofErr w:type="gramStart"/>
       <w:r>
         <w:rPr>
@@ -266,19 +264,10 @@
         </w:numPr>
       </w:pPr>
       <w:r>
-        <w:t>Get the base address of IRQ and Pin Mapping Registers?</w:t>
-      </w:r>
-    </w:p>
-    <w:p>
-      <w:pPr>
-        <w:pStyle w:val="ListParagraph"/>
-        <w:numPr>
-          <w:ilvl w:val="0"/>
-          <w:numId w:val="3"/>
-        </w:numPr>
-      </w:pPr>
-      <w:r>
-        <w:t xml:space="preserve">Go to the offset 0x26 to access REgDioMapping2 address </w:t>
+        <w:t xml:space="preserve"> Access the address byte of REgDioMapping2 : </w:t>
+      </w:r>
+      <w:r>
+        <w:t xml:space="preserve">0x26 </w:t>
       </w:r>
     </w:p>
     <w:p>
@@ -300,7 +289,7 @@
           <w:sz w:val="18"/>
           <w:szCs w:val="18"/>
         </w:rPr>
-        <w:t>MKW01xx Reference Manual, Rev. 2</w:t>
+        <w:t>MKW01xx Reference Manual</w:t>
       </w:r>
       <w:r>
         <w:rPr>
@@ -310,8 +299,14 @@
           <w:sz w:val="18"/>
           <w:szCs w:val="18"/>
         </w:rPr>
-        <w:sym w:font="Wingdings" w:char="F0E0"/>
-      </w:r>
+        <w:t>)</w:t>
+      </w:r>
+    </w:p>
+    <w:p>
+      <w:pPr>
+        <w:pStyle w:val="ListParagraph"/>
+        <w:ind w:left="1485"/>
+      </w:pPr>
       <w:r>
         <w:rPr>
           <w:rFonts w:ascii="Arial" w:hAnsi="Arial" w:cs="Arial"/>
@@ -320,7 +315,29 @@
           <w:sz w:val="18"/>
           <w:szCs w:val="18"/>
         </w:rPr>
-        <w:t xml:space="preserve"> Note there are two different datasheet with the same name)</w:t>
+        <w:t xml:space="preserve">NOTE: DIO5 is mapped to </w:t>
+      </w:r>
+      <w:proofErr w:type="spellStart"/>
+      <w:r>
+        <w:rPr>
+          <w:rFonts w:ascii="Arial" w:hAnsi="Arial" w:cs="Arial"/>
+          <w:b/>
+          <w:bCs/>
+          <w:sz w:val="18"/>
+          <w:szCs w:val="18"/>
+        </w:rPr>
+        <w:t>Clkout</w:t>
+      </w:r>
+      <w:proofErr w:type="spellEnd"/>
+      <w:r>
+        <w:rPr>
+          <w:rFonts w:ascii="Arial" w:hAnsi="Arial" w:cs="Arial"/>
+          <w:b/>
+          <w:bCs/>
+          <w:sz w:val="18"/>
+          <w:szCs w:val="18"/>
+        </w:rPr>
+        <w:t xml:space="preserve"> by default (00 is the default value of DIO5)</w:t>
       </w:r>
     </w:p>
     <w:tbl>
@@ -561,6 +578,19 @@
       <w:r>
         <w:t>The values are as follows</w:t>
       </w:r>
+      <w:r>
+        <w:t xml:space="preserve"> (</w:t>
+      </w:r>
+      <w:proofErr w:type="spellStart"/>
+      <w:r>
+        <w:t>pg</w:t>
+      </w:r>
+      <w:proofErr w:type="spellEnd"/>
+      <w:r>
+        <w:t xml:space="preserve"> #115)</w:t>
+      </w:r>
+      <w:bookmarkStart w:id="0" w:name="_GoBack"/>
+      <w:bookmarkEnd w:id="0"/>
     </w:p>
     <w:tbl>
       <w:tblPr>

</xml_diff>